<commit_message>
:memo: Docs: Updating resumes and templates
</commit_message>
<xml_diff>
--- a/files/templates/Resume.docx
+++ b/files/templates/Resume.docx
@@ -206,7 +206,7 @@
           <w:szCs w:val="18"/>
           <w:rtl w:val="0"/>
         </w:rPr>
-        <w:t xml:space="preserve">I’m a developer looking for an opportunity to work with a team that values </w:t>
+        <w:t xml:space="preserve">Self-taught curiosity-driven fullstack developer looking for an opportunity to work with a team that values </w:t>
       </w:r>
       <w:r>
         <w:rPr>
@@ -305,17 +305,17 @@
           <w:szCs w:val="18"/>
           <w:rtl w:val="0"/>
         </w:rPr>
-        <w:t xml:space="preserve">I have experience developing </w:t>
-      </w:r>
-      <w:r>
-        <w:rPr>
-          <w:rFonts w:ascii="Montserrat" w:cs="Montserrat" w:eastAsia="Montserrat" w:hAnsi="Montserrat"/>
-          <w:b w:val="1"/>
-          <w:sz w:val="18"/>
-          <w:szCs w:val="18"/>
-          <w:rtl w:val="0"/>
-        </w:rPr>
-        <w:t xml:space="preserve">cloud-native applications</w:t>
+        <w:t xml:space="preserve">Have experience developing </w:t>
+      </w:r>
+      <w:r>
+        <w:rPr>
+          <w:rFonts w:ascii="Montserrat" w:cs="Montserrat" w:eastAsia="Montserrat" w:hAnsi="Montserrat"/>
+          <w:b w:val="1"/>
+          <w:sz w:val="18"/>
+          <w:szCs w:val="18"/>
+          <w:rtl w:val="0"/>
+        </w:rPr>
+        <w:t xml:space="preserve">full-stack cloud-native applications</w:t>
       </w:r>
       <w:r>
         <w:rPr>
@@ -353,7 +353,7 @@
           <w:szCs w:val="18"/>
           <w:rtl w:val="0"/>
         </w:rPr>
-        <w:t xml:space="preserve">DevOps culture</w:t>
+        <w:t xml:space="preserve">DevOps pipelines</w:t>
       </w:r>
       <w:r>
         <w:rPr>
@@ -457,7 +457,7 @@
           <w:szCs w:val="18"/>
           <w:rtl w:val="0"/>
         </w:rPr>
-        <w:t xml:space="preserve">paradigms. I also practice </w:t>
+        <w:t xml:space="preserve">paradigms. Also, learning more about </w:t>
       </w:r>
       <w:r>
         <w:rPr>
@@ -476,6 +476,44 @@
           <w:szCs w:val="18"/>
           <w:rtl w:val="0"/>
         </w:rPr>
+        <w:t xml:space="preserve">,</w:t>
+      </w:r>
+      <w:r>
+        <w:rPr>
+          <w:rFonts w:ascii="Montserrat" w:cs="Montserrat" w:eastAsia="Montserrat" w:hAnsi="Montserrat"/>
+          <w:b w:val="1"/>
+          <w:sz w:val="18"/>
+          <w:szCs w:val="18"/>
+          <w:rtl w:val="0"/>
+        </w:rPr>
+        <w:t xml:space="preserve"> design patterns</w:t>
+      </w:r>
+      <w:r>
+        <w:rPr>
+          <w:rFonts w:ascii="Montserrat" w:cs="Montserrat" w:eastAsia="Montserrat" w:hAnsi="Montserrat"/>
+          <w:sz w:val="18"/>
+          <w:szCs w:val="18"/>
+          <w:rtl w:val="0"/>
+        </w:rPr>
+        <w:t xml:space="preserve">, and</w:t>
+      </w:r>
+      <w:r>
+        <w:rPr>
+          <w:rFonts w:ascii="Montserrat" w:cs="Montserrat" w:eastAsia="Montserrat" w:hAnsi="Montserrat"/>
+          <w:b w:val="1"/>
+          <w:sz w:val="18"/>
+          <w:szCs w:val="18"/>
+          <w:rtl w:val="0"/>
+        </w:rPr>
+        <w:t xml:space="preserve"> software architecture</w:t>
+      </w:r>
+      <w:r>
+        <w:rPr>
+          <w:rFonts w:ascii="Montserrat" w:cs="Montserrat" w:eastAsia="Montserrat" w:hAnsi="Montserrat"/>
+          <w:sz w:val="18"/>
+          <w:szCs w:val="18"/>
+          <w:rtl w:val="0"/>
+        </w:rPr>
         <w:t xml:space="preserve"> to ensure </w:t>
       </w:r>
       <w:r>
@@ -506,147 +544,6 @@
           <w:rtl w:val="0"/>
         </w:rPr>
         <w:t xml:space="preserve">reliability</w:t>
-      </w:r>
-      <w:r>
-        <w:rPr>
-          <w:rFonts w:ascii="Montserrat" w:cs="Montserrat" w:eastAsia="Montserrat" w:hAnsi="Montserrat"/>
-          <w:sz w:val="18"/>
-          <w:szCs w:val="18"/>
-          <w:rtl w:val="0"/>
-        </w:rPr>
-        <w:t xml:space="preserve">.</w:t>
-      </w:r>
-    </w:p>
-    <w:p>
-      <w:pPr>
-        <w:tabs>
-          <w:tab w:val="right" w:leader="none" w:pos="9360"/>
-        </w:tabs>
-        <w:spacing w:line="276" w:lineRule="auto"/>
-        <w:jc w:val="both"/>
-        <w:rPr>
-          <w:rFonts w:ascii="Montserrat" w:cs="Montserrat" w:eastAsia="Montserrat" w:hAnsi="Montserrat"/>
-          <w:sz w:val="18"/>
-          <w:szCs w:val="18"/>
-        </w:rPr>
-      </w:pPr>
-      <w:r>
-        <w:rPr>
-          <w:rtl w:val="0"/>
-        </w:rPr>
-      </w:r>
-    </w:p>
-    <w:p>
-      <w:pPr>
-        <w:tabs>
-          <w:tab w:val="right" w:leader="none" w:pos="9360"/>
-        </w:tabs>
-        <w:spacing w:line="276" w:lineRule="auto"/>
-        <w:jc w:val="both"/>
-        <w:rPr>
-          <w:rFonts w:ascii="Montserrat" w:cs="Montserrat" w:eastAsia="Montserrat" w:hAnsi="Montserrat"/>
-          <w:sz w:val="18"/>
-          <w:szCs w:val="18"/>
-        </w:rPr>
-      </w:pPr>
-      <w:r>
-        <w:rPr>
-          <w:rFonts w:ascii="Montserrat" w:cs="Montserrat" w:eastAsia="Montserrat" w:hAnsi="Montserrat"/>
-          <w:sz w:val="18"/>
-          <w:szCs w:val="18"/>
-          <w:rtl w:val="0"/>
-        </w:rPr>
-        <w:t xml:space="preserve">I’m also a coordinator of </w:t>
-      </w:r>
-      <w:hyperlink r:id="rId10">
-        <w:r>
-          <w:rPr>
-            <w:rFonts w:ascii="Montserrat" w:cs="Montserrat" w:eastAsia="Montserrat" w:hAnsi="Montserrat"/>
-            <w:b w:val="1"/>
-            <w:color w:val="1155cc"/>
-            <w:sz w:val="18"/>
-            <w:szCs w:val="18"/>
-            <w:u w:val="single"/>
-            <w:rtl w:val="0"/>
-          </w:rPr>
-          <w:t xml:space="preserve">Feministech</w:t>
-        </w:r>
-      </w:hyperlink>
-      <w:r>
-        <w:rPr>
-          <w:rFonts w:ascii="Montserrat" w:cs="Montserrat" w:eastAsia="Montserrat" w:hAnsi="Montserrat"/>
-          <w:sz w:val="18"/>
-          <w:szCs w:val="18"/>
-          <w:rtl w:val="0"/>
-        </w:rPr>
-        <w:t xml:space="preserve">, a </w:t>
-      </w:r>
-      <w:r>
-        <w:rPr>
-          <w:rFonts w:ascii="Montserrat" w:cs="Montserrat" w:eastAsia="Montserrat" w:hAnsi="Montserrat"/>
-          <w:b w:val="1"/>
-          <w:sz w:val="18"/>
-          <w:szCs w:val="18"/>
-          <w:rtl w:val="0"/>
-        </w:rPr>
-        <w:t xml:space="preserve">community </w:t>
-      </w:r>
-      <w:r>
-        <w:rPr>
-          <w:rFonts w:ascii="Montserrat" w:cs="Montserrat" w:eastAsia="Montserrat" w:hAnsi="Montserrat"/>
-          <w:sz w:val="18"/>
-          <w:szCs w:val="18"/>
-          <w:rtl w:val="0"/>
-        </w:rPr>
-        <w:t xml:space="preserve">that supports</w:t>
-      </w:r>
-      <w:r>
-        <w:rPr>
-          <w:rFonts w:ascii="Montserrat" w:cs="Montserrat" w:eastAsia="Montserrat" w:hAnsi="Montserrat"/>
-          <w:b w:val="1"/>
-          <w:sz w:val="18"/>
-          <w:szCs w:val="18"/>
-          <w:rtl w:val="0"/>
-        </w:rPr>
-        <w:t xml:space="preserve"> women, transgender and non-binary people in tech</w:t>
-      </w:r>
-      <w:r>
-        <w:rPr>
-          <w:rFonts w:ascii="Montserrat" w:cs="Montserrat" w:eastAsia="Montserrat" w:hAnsi="Montserrat"/>
-          <w:sz w:val="18"/>
-          <w:szCs w:val="18"/>
-          <w:rtl w:val="0"/>
-        </w:rPr>
-        <w:t xml:space="preserve">. I mostly contribute to </w:t>
-      </w:r>
-      <w:r>
-        <w:rPr>
-          <w:rFonts w:ascii="Montserrat" w:cs="Montserrat" w:eastAsia="Montserrat" w:hAnsi="Montserrat"/>
-          <w:b w:val="1"/>
-          <w:sz w:val="18"/>
-          <w:szCs w:val="18"/>
-          <w:rtl w:val="0"/>
-        </w:rPr>
-        <w:t xml:space="preserve">open-source projects</w:t>
-      </w:r>
-      <w:r>
-        <w:rPr>
-          <w:rFonts w:ascii="Montserrat" w:cs="Montserrat" w:eastAsia="Montserrat" w:hAnsi="Montserrat"/>
-          <w:sz w:val="18"/>
-          <w:szCs w:val="18"/>
-          <w:rtl w:val="0"/>
-        </w:rPr>
-        <w:t xml:space="preserve"> of the community and participate in </w:t>
-      </w:r>
-      <w:r>
-        <w:rPr>
-          <w:rFonts w:ascii="Montserrat" w:cs="Montserrat" w:eastAsia="Montserrat" w:hAnsi="Montserrat"/>
-          <w:b w:val="1"/>
-          <w:sz w:val="18"/>
-          <w:szCs w:val="18"/>
-          <w:rtl w:val="0"/>
-        </w:rPr>
-        <w:t xml:space="preserve">events</w:t>
       </w:r>
       <w:r>
         <w:rPr>
@@ -999,7 +896,7 @@
           <w:szCs w:val="18"/>
           <w:rtl w:val="0"/>
         </w:rPr>
-        <w:t xml:space="preserve">Associate Application Developer Internship (Remote)</w:t>
+        <w:t xml:space="preserve">Associate Application Developer Intern (Remote)</w:t>
         <w:tab/>
         <w:t xml:space="preserve">2021-2022</w:t>
       </w:r>
@@ -1199,7 +1096,7 @@
       <w:pPr>
         <w:numPr>
           <w:ilvl w:val="0"/>
-          <w:numId w:val="2"/>
+          <w:numId w:val="6"/>
         </w:numPr>
         <w:tabs>
           <w:tab w:val="right" w:leader="none" w:pos="9360"/>
@@ -1276,7 +1173,7 @@
           <w:szCs w:val="18"/>
           <w:rtl w:val="0"/>
         </w:rPr>
-        <w:t xml:space="preserve">, especially with the use of the</w:t>
+        <w:t xml:space="preserve">, especially using the</w:t>
       </w:r>
       <w:r>
         <w:rPr>
@@ -1529,69 +1426,63 @@
           <w:tab w:val="left" w:leader="none" w:pos="720"/>
         </w:tabs>
         <w:spacing w:line="276" w:lineRule="auto"/>
-        <w:ind w:left="360" w:hanging="360"/>
-        <w:jc w:val="both"/>
-        <w:rPr>
-          <w:sz w:val="18"/>
-          <w:szCs w:val="18"/>
-        </w:rPr>
-      </w:pPr>
-      <w:r>
-        <w:rPr>
-          <w:rFonts w:ascii="Montserrat" w:cs="Montserrat" w:eastAsia="Montserrat" w:hAnsi="Montserrat"/>
-          <w:b w:val="1"/>
-          <w:sz w:val="18"/>
-          <w:szCs w:val="18"/>
-          <w:rtl w:val="0"/>
-        </w:rPr>
-        <w:t xml:space="preserve">Open-source projects maintainer</w:t>
-      </w:r>
-      <w:r>
-        <w:rPr>
-          <w:rFonts w:ascii="Montserrat" w:cs="Montserrat" w:eastAsia="Montserrat" w:hAnsi="Montserrat"/>
-          <w:sz w:val="18"/>
-          <w:szCs w:val="18"/>
-          <w:rtl w:val="0"/>
-        </w:rPr>
-        <w:t xml:space="preserve">, </w:t>
-      </w:r>
-      <w:r>
-        <w:rPr>
-          <w:rFonts w:ascii="Montserrat" w:cs="Montserrat" w:eastAsia="Montserrat" w:hAnsi="Montserrat"/>
-          <w:b w:val="1"/>
-          <w:sz w:val="18"/>
-          <w:szCs w:val="18"/>
-          <w:rtl w:val="0"/>
-        </w:rPr>
-        <w:t xml:space="preserve">content creator</w:t>
-      </w:r>
-      <w:r>
-        <w:rPr>
-          <w:rFonts w:ascii="Montserrat" w:cs="Montserrat" w:eastAsia="Montserrat" w:hAnsi="Montserrat"/>
-          <w:sz w:val="18"/>
-          <w:szCs w:val="18"/>
-          <w:rtl w:val="0"/>
-        </w:rPr>
-        <w:t xml:space="preserve"> and </w:t>
-      </w:r>
-      <w:r>
-        <w:rPr>
-          <w:rFonts w:ascii="Montserrat" w:cs="Montserrat" w:eastAsia="Montserrat" w:hAnsi="Montserrat"/>
-          <w:b w:val="1"/>
-          <w:sz w:val="18"/>
-          <w:szCs w:val="18"/>
-          <w:rtl w:val="0"/>
-        </w:rPr>
-        <w:t xml:space="preserve">live coder</w:t>
-      </w:r>
-      <w:r>
-        <w:rPr>
-          <w:rFonts w:ascii="Montserrat" w:cs="Montserrat" w:eastAsia="Montserrat" w:hAnsi="Montserrat"/>
-          <w:sz w:val="18"/>
-          <w:szCs w:val="18"/>
-          <w:rtl w:val="0"/>
-        </w:rPr>
-        <w:t xml:space="preserve"> on </w:t>
+        <w:ind w:left="360"/>
+        <w:jc w:val="both"/>
+        <w:rPr>
+          <w:sz w:val="18"/>
+          <w:szCs w:val="18"/>
+        </w:rPr>
+      </w:pPr>
+      <w:r>
+        <w:rPr>
+          <w:rFonts w:ascii="Montserrat" w:cs="Montserrat" w:eastAsia="Montserrat" w:hAnsi="Montserrat"/>
+          <w:sz w:val="18"/>
+          <w:szCs w:val="18"/>
+          <w:rtl w:val="0"/>
+        </w:rPr>
+        <w:t xml:space="preserve">Ex-coordinator on the </w:t>
+      </w:r>
+      <w:hyperlink r:id="rId10">
+        <w:r>
+          <w:rPr>
+            <w:rFonts w:ascii="Montserrat" w:cs="Montserrat" w:eastAsia="Montserrat" w:hAnsi="Montserrat"/>
+            <w:b w:val="1"/>
+            <w:color w:val="1155cc"/>
+            <w:sz w:val="18"/>
+            <w:szCs w:val="18"/>
+            <w:u w:val="single"/>
+            <w:rtl w:val="0"/>
+          </w:rPr>
+          <w:t xml:space="preserve">Feministech</w:t>
+        </w:r>
+      </w:hyperlink>
+      <w:r>
+        <w:rPr>
+          <w:rFonts w:ascii="Montserrat" w:cs="Montserrat" w:eastAsia="Montserrat" w:hAnsi="Montserrat"/>
+          <w:sz w:val="18"/>
+          <w:szCs w:val="18"/>
+          <w:rtl w:val="0"/>
+        </w:rPr>
+        <w:t xml:space="preserve"> non-profit community, contributing to </w:t>
+      </w:r>
+      <w:r>
+        <w:rPr>
+          <w:rFonts w:ascii="Montserrat" w:cs="Montserrat" w:eastAsia="Montserrat" w:hAnsi="Montserrat"/>
+          <w:b w:val="1"/>
+          <w:sz w:val="18"/>
+          <w:szCs w:val="18"/>
+          <w:rtl w:val="0"/>
+        </w:rPr>
+        <w:t xml:space="preserve">open-source projects</w:t>
+      </w:r>
+      <w:r>
+        <w:rPr>
+          <w:rFonts w:ascii="Montserrat" w:cs="Montserrat" w:eastAsia="Montserrat" w:hAnsi="Montserrat"/>
+          <w:sz w:val="18"/>
+          <w:szCs w:val="18"/>
+          <w:rtl w:val="0"/>
+        </w:rPr>
+        <w:t xml:space="preserve">, writing for the </w:t>
       </w:r>
       <w:hyperlink r:id="rId11">
         <w:r>
@@ -1604,7 +1495,7 @@
             <w:u w:val="single"/>
             <w:rtl w:val="0"/>
           </w:rPr>
-          <w:t xml:space="preserve">PixelMandy</w:t>
+          <w:t xml:space="preserve">DEV Community</w:t>
         </w:r>
       </w:hyperlink>
       <w:r>
@@ -1614,7 +1505,26 @@
           <w:szCs w:val="18"/>
           <w:rtl w:val="0"/>
         </w:rPr>
-        <w:t xml:space="preserve">.</w:t>
+        <w:t xml:space="preserve"> organization, and some of the </w:t>
+      </w:r>
+      <w:r>
+        <w:rPr>
+          <w:rFonts w:ascii="Montserrat" w:cs="Montserrat" w:eastAsia="Montserrat" w:hAnsi="Montserrat"/>
+          <w:b w:val="1"/>
+          <w:sz w:val="18"/>
+          <w:szCs w:val="18"/>
+          <w:rtl w:val="0"/>
+        </w:rPr>
+        <w:t xml:space="preserve">community managing</w:t>
+      </w:r>
+      <w:r>
+        <w:rPr>
+          <w:rFonts w:ascii="Montserrat" w:cs="Montserrat" w:eastAsia="Montserrat" w:hAnsi="Montserrat"/>
+          <w:sz w:val="18"/>
+          <w:szCs w:val="18"/>
+          <w:rtl w:val="0"/>
+        </w:rPr>
+        <w:t xml:space="preserve"> tasks.</w:t>
       </w:r>
     </w:p>
     <w:p>
@@ -1627,7 +1537,7 @@
           <w:tab w:val="left" w:leader="none" w:pos="720"/>
         </w:tabs>
         <w:spacing w:line="276" w:lineRule="auto"/>
-        <w:ind w:left="360" w:hanging="360"/>
+        <w:ind w:left="360"/>
         <w:jc w:val="both"/>
         <w:rPr>
           <w:sz w:val="18"/>
@@ -1712,16 +1622,7 @@
           <w:szCs w:val="18"/>
           <w:rtl w:val="0"/>
         </w:rPr>
-        <w:t xml:space="preserve">front-end </w:t>
-      </w:r>
-      <w:r>
-        <w:rPr>
-          <w:rFonts w:ascii="Montserrat" w:cs="Montserrat" w:eastAsia="Montserrat" w:hAnsi="Montserrat"/>
-          <w:sz w:val="18"/>
-          <w:szCs w:val="18"/>
-          <w:rtl w:val="0"/>
-        </w:rPr>
-        <w:t xml:space="preserve">development course.</w:t>
+        <w:t xml:space="preserve">front-end development course.</w:t>
       </w:r>
     </w:p>
     <w:p>
@@ -1734,7 +1635,7 @@
           <w:tab w:val="left" w:leader="none" w:pos="720"/>
         </w:tabs>
         <w:spacing w:line="276" w:lineRule="auto"/>
-        <w:ind w:left="360" w:hanging="360"/>
+        <w:ind w:left="360"/>
         <w:jc w:val="both"/>
         <w:rPr>
           <w:sz w:val="18"/>
@@ -1750,24 +1651,38 @@
         </w:rPr>
         <w:t xml:space="preserve">Pursuing </w:t>
       </w:r>
-      <w:r>
-        <w:rPr>
-          <w:rFonts w:ascii="Montserrat" w:cs="Montserrat" w:eastAsia="Montserrat" w:hAnsi="Montserrat"/>
-          <w:b w:val="1"/>
-          <w:sz w:val="18"/>
-          <w:szCs w:val="18"/>
-          <w:rtl w:val="0"/>
-        </w:rPr>
-        <w:t xml:space="preserve">Harvard’s CS50's Introduction to Computer Science </w:t>
-      </w:r>
-      <w:r>
-        <w:rPr>
-          <w:rFonts w:ascii="Montserrat" w:cs="Montserrat" w:eastAsia="Montserrat" w:hAnsi="Montserrat"/>
-          <w:sz w:val="18"/>
-          <w:szCs w:val="18"/>
-          <w:rtl w:val="0"/>
-        </w:rPr>
-        <w:t xml:space="preserve">verified certificate.</w:t>
+      <w:hyperlink r:id="rId13">
+        <w:r>
+          <w:rPr>
+            <w:rFonts w:ascii="Montserrat" w:cs="Montserrat" w:eastAsia="Montserrat" w:hAnsi="Montserrat"/>
+            <w:b w:val="1"/>
+            <w:color w:val="1155cc"/>
+            <w:sz w:val="18"/>
+            <w:szCs w:val="18"/>
+            <w:u w:val="single"/>
+            <w:rtl w:val="0"/>
+          </w:rPr>
+          <w:t xml:space="preserve">Harvard’s CS50's Computer Science for Web Programming</w:t>
+        </w:r>
+      </w:hyperlink>
+      <w:r>
+        <w:rPr>
+          <w:rFonts w:ascii="Montserrat" w:cs="Montserrat" w:eastAsia="Montserrat" w:hAnsi="Montserrat"/>
+          <w:b w:val="1"/>
+          <w:sz w:val="18"/>
+          <w:szCs w:val="18"/>
+          <w:rtl w:val="0"/>
+        </w:rPr>
+        <w:t xml:space="preserve"> </w:t>
+      </w:r>
+      <w:r>
+        <w:rPr>
+          <w:rFonts w:ascii="Montserrat" w:cs="Montserrat" w:eastAsia="Montserrat" w:hAnsi="Montserrat"/>
+          <w:sz w:val="18"/>
+          <w:szCs w:val="18"/>
+          <w:rtl w:val="0"/>
+        </w:rPr>
+        <w:t xml:space="preserve">professional certificate.</w:t>
       </w:r>
     </w:p>
     <w:p>
@@ -1780,31 +1695,31 @@
           <w:tab w:val="left" w:leader="none" w:pos="720"/>
         </w:tabs>
         <w:spacing w:line="276" w:lineRule="auto"/>
-        <w:ind w:left="360" w:hanging="360"/>
-        <w:jc w:val="both"/>
-        <w:rPr>
-          <w:sz w:val="18"/>
-          <w:szCs w:val="18"/>
-        </w:rPr>
-      </w:pPr>
-      <w:r>
-        <w:rPr>
-          <w:rFonts w:ascii="Montserrat" w:cs="Montserrat" w:eastAsia="Montserrat" w:hAnsi="Montserrat"/>
-          <w:sz w:val="18"/>
-          <w:szCs w:val="18"/>
-          <w:rtl w:val="0"/>
-        </w:rPr>
-        <w:t xml:space="preserve">Programming languages include </w:t>
-      </w:r>
-      <w:r>
-        <w:rPr>
-          <w:rFonts w:ascii="Montserrat" w:cs="Montserrat" w:eastAsia="Montserrat" w:hAnsi="Montserrat"/>
-          <w:b w:val="1"/>
-          <w:sz w:val="18"/>
-          <w:szCs w:val="18"/>
-          <w:rtl w:val="0"/>
-        </w:rPr>
-        <w:t xml:space="preserve">C#</w:t>
+        <w:ind w:left="360"/>
+        <w:jc w:val="both"/>
+        <w:rPr>
+          <w:sz w:val="18"/>
+          <w:szCs w:val="18"/>
+        </w:rPr>
+      </w:pPr>
+      <w:r>
+        <w:rPr>
+          <w:rFonts w:ascii="Montserrat" w:cs="Montserrat" w:eastAsia="Montserrat" w:hAnsi="Montserrat"/>
+          <w:sz w:val="18"/>
+          <w:szCs w:val="18"/>
+          <w:rtl w:val="0"/>
+        </w:rPr>
+        <w:t xml:space="preserve">Programming languages include  </w:t>
+      </w:r>
+      <w:r>
+        <w:rPr>
+          <w:rFonts w:ascii="Montserrat" w:cs="Montserrat" w:eastAsia="Montserrat" w:hAnsi="Montserrat"/>
+          <w:b w:val="1"/>
+          <w:sz w:val="18"/>
+          <w:szCs w:val="18"/>
+          <w:rtl w:val="0"/>
+        </w:rPr>
+        <w:t xml:space="preserve">Java</w:t>
       </w:r>
       <w:r>
         <w:rPr>
@@ -1823,26 +1738,7 @@
           <w:szCs w:val="18"/>
           <w:rtl w:val="0"/>
         </w:rPr>
-        <w:t xml:space="preserve">Java</w:t>
-      </w:r>
-      <w:r>
-        <w:rPr>
-          <w:rFonts w:ascii="Montserrat" w:cs="Montserrat" w:eastAsia="Montserrat" w:hAnsi="Montserrat"/>
-          <w:sz w:val="18"/>
-          <w:szCs w:val="18"/>
-          <w:rtl w:val="0"/>
-        </w:rPr>
-        <w:t xml:space="preserve">, </w:t>
-      </w:r>
-      <w:r>
-        <w:rPr>
-          <w:rFonts w:ascii="Montserrat" w:cs="Montserrat" w:eastAsia="Montserrat" w:hAnsi="Montserrat"/>
-          <w:b w:val="1"/>
-          <w:sz w:val="18"/>
-          <w:szCs w:val="18"/>
-          <w:rtl w:val="0"/>
-        </w:rPr>
-        <w:t xml:space="preserve">Python</w:t>
+        <w:t xml:space="preserve">C#, Python</w:t>
       </w:r>
       <w:r>
         <w:rPr>
@@ -1902,21 +1798,21 @@
           <w:tab w:val="left" w:leader="none" w:pos="720"/>
         </w:tabs>
         <w:spacing w:line="276" w:lineRule="auto"/>
-        <w:ind w:left="360" w:hanging="360"/>
-        <w:jc w:val="both"/>
-        <w:rPr>
-          <w:sz w:val="18"/>
-          <w:szCs w:val="18"/>
-        </w:rPr>
-      </w:pPr>
-      <w:r>
-        <w:rPr>
-          <w:rFonts w:ascii="Montserrat" w:cs="Montserrat" w:eastAsia="Montserrat" w:hAnsi="Montserrat"/>
-          <w:sz w:val="18"/>
-          <w:szCs w:val="18"/>
-          <w:rtl w:val="0"/>
-        </w:rPr>
-        <w:t xml:space="preserve">Frameworks include </w:t>
+        <w:ind w:left="360"/>
+        <w:jc w:val="both"/>
+        <w:rPr>
+          <w:sz w:val="18"/>
+          <w:szCs w:val="18"/>
+        </w:rPr>
+      </w:pPr>
+      <w:r>
+        <w:rPr>
+          <w:rFonts w:ascii="Montserrat" w:cs="Montserrat" w:eastAsia="Montserrat" w:hAnsi="Montserrat"/>
+          <w:sz w:val="18"/>
+          <w:szCs w:val="18"/>
+          <w:rtl w:val="0"/>
+        </w:rPr>
+        <w:t xml:space="preserve">Frameworks and libs include </w:t>
       </w:r>
       <w:r>
         <w:rPr>
@@ -2043,7 +1939,7 @@
           <w:tab w:val="left" w:leader="none" w:pos="720"/>
         </w:tabs>
         <w:spacing w:line="276" w:lineRule="auto"/>
-        <w:ind w:left="360" w:hanging="360"/>
+        <w:ind w:left="360"/>
         <w:jc w:val="both"/>
         <w:rPr>
           <w:sz w:val="18"/>
@@ -2113,14 +2009,14 @@
           <w:tab w:val="left" w:leader="none" w:pos="720"/>
         </w:tabs>
         <w:spacing w:line="276" w:lineRule="auto"/>
-        <w:ind w:left="360" w:hanging="360"/>
-        <w:jc w:val="both"/>
-        <w:rPr>
-          <w:sz w:val="18"/>
-          <w:szCs w:val="18"/>
-        </w:rPr>
-      </w:pPr>
-      <w:hyperlink r:id="rId13">
+        <w:ind w:left="360"/>
+        <w:jc w:val="both"/>
+        <w:rPr>
+          <w:sz w:val="18"/>
+          <w:szCs w:val="18"/>
+        </w:rPr>
+      </w:pPr>
+      <w:hyperlink r:id="rId14">
         <w:r>
           <w:rPr>
             <w:rFonts w:ascii="Montserrat" w:cs="Montserrat" w:eastAsia="Montserrat" w:hAnsi="Montserrat"/>
@@ -2154,14 +2050,14 @@
           <w:tab w:val="left" w:leader="none" w:pos="720"/>
         </w:tabs>
         <w:spacing w:line="276" w:lineRule="auto"/>
-        <w:ind w:left="360" w:hanging="360"/>
-        <w:jc w:val="both"/>
-        <w:rPr>
-          <w:sz w:val="18"/>
-          <w:szCs w:val="18"/>
-        </w:rPr>
-      </w:pPr>
-      <w:hyperlink r:id="rId14">
+        <w:ind w:left="360"/>
+        <w:jc w:val="both"/>
+        <w:rPr>
+          <w:sz w:val="18"/>
+          <w:szCs w:val="18"/>
+        </w:rPr>
+      </w:pPr>
+      <w:hyperlink r:id="rId15">
         <w:r>
           <w:rPr>
             <w:rFonts w:ascii="Montserrat" w:cs="Montserrat" w:eastAsia="Montserrat" w:hAnsi="Montserrat"/>
@@ -2195,7 +2091,7 @@
           <w:tab w:val="left" w:leader="none" w:pos="720"/>
         </w:tabs>
         <w:spacing w:line="276" w:lineRule="auto"/>
-        <w:ind w:left="360" w:hanging="360"/>
+        <w:ind w:left="360"/>
         <w:jc w:val="both"/>
         <w:rPr>
           <w:sz w:val="18"/>
@@ -2248,6 +2144,11 @@
           <w:rtl w:val="0"/>
         </w:rPr>
         <w:t xml:space="preserve">proficiency.</w:t>
+      </w:r>
+      <w:r>
+        <w:rPr>
+          <w:rtl w:val="0"/>
+        </w:rPr>
       </w:r>
     </w:p>
     <w:sectPr>
@@ -2846,6 +2747,134 @@
       </w:pPr>
       <w:rPr>
         <w:rFonts w:ascii="Noto Sans Symbols" w:cs="Noto Sans Symbols" w:eastAsia="Noto Sans Symbols" w:hAnsi="Noto Sans Symbols"/>
+      </w:rPr>
+    </w:lvl>
+  </w:abstractNum>
+  <w:abstractNum w:abstractNumId="6">
+    <w:lvl w:ilvl="0">
+      <w:start w:val="1"/>
+      <w:numFmt w:val="bullet"/>
+      <w:lvlText w:val="●"/>
+      <w:lvlJc w:val="left"/>
+      <w:pPr>
+        <w:ind w:left="720" w:hanging="360"/>
+      </w:pPr>
+      <w:rPr>
+        <w:rFonts w:ascii="Noto Sans Symbols" w:cs="Noto Sans Symbols" w:eastAsia="Noto Sans Symbols" w:hAnsi="Noto Sans Symbols"/>
+        <w:sz w:val="20"/>
+        <w:szCs w:val="20"/>
+      </w:rPr>
+    </w:lvl>
+    <w:lvl w:ilvl="1">
+      <w:start w:val="1"/>
+      <w:numFmt w:val="bullet"/>
+      <w:lvlText w:val="o"/>
+      <w:lvlJc w:val="left"/>
+      <w:pPr>
+        <w:ind w:left="1440" w:hanging="360"/>
+      </w:pPr>
+      <w:rPr>
+        <w:rFonts w:ascii="Courier New" w:cs="Courier New" w:eastAsia="Courier New" w:hAnsi="Courier New"/>
+        <w:sz w:val="20"/>
+        <w:szCs w:val="20"/>
+      </w:rPr>
+    </w:lvl>
+    <w:lvl w:ilvl="2">
+      <w:start w:val="1"/>
+      <w:numFmt w:val="bullet"/>
+      <w:lvlText w:val="▪"/>
+      <w:lvlJc w:val="left"/>
+      <w:pPr>
+        <w:ind w:left="2160" w:hanging="360"/>
+      </w:pPr>
+      <w:rPr>
+        <w:rFonts w:ascii="Noto Sans Symbols" w:cs="Noto Sans Symbols" w:eastAsia="Noto Sans Symbols" w:hAnsi="Noto Sans Symbols"/>
+        <w:sz w:val="20"/>
+        <w:szCs w:val="20"/>
+      </w:rPr>
+    </w:lvl>
+    <w:lvl w:ilvl="3">
+      <w:start w:val="1"/>
+      <w:numFmt w:val="bullet"/>
+      <w:lvlText w:val="▪"/>
+      <w:lvlJc w:val="left"/>
+      <w:pPr>
+        <w:ind w:left="2880" w:hanging="360"/>
+      </w:pPr>
+      <w:rPr>
+        <w:rFonts w:ascii="Noto Sans Symbols" w:cs="Noto Sans Symbols" w:eastAsia="Noto Sans Symbols" w:hAnsi="Noto Sans Symbols"/>
+        <w:sz w:val="20"/>
+        <w:szCs w:val="20"/>
+      </w:rPr>
+    </w:lvl>
+    <w:lvl w:ilvl="4">
+      <w:start w:val="1"/>
+      <w:numFmt w:val="bullet"/>
+      <w:lvlText w:val="▪"/>
+      <w:lvlJc w:val="left"/>
+      <w:pPr>
+        <w:ind w:left="3600" w:hanging="360"/>
+      </w:pPr>
+      <w:rPr>
+        <w:rFonts w:ascii="Noto Sans Symbols" w:cs="Noto Sans Symbols" w:eastAsia="Noto Sans Symbols" w:hAnsi="Noto Sans Symbols"/>
+        <w:sz w:val="20"/>
+        <w:szCs w:val="20"/>
+      </w:rPr>
+    </w:lvl>
+    <w:lvl w:ilvl="5">
+      <w:start w:val="1"/>
+      <w:numFmt w:val="bullet"/>
+      <w:lvlText w:val="▪"/>
+      <w:lvlJc w:val="left"/>
+      <w:pPr>
+        <w:ind w:left="4320" w:hanging="360"/>
+      </w:pPr>
+      <w:rPr>
+        <w:rFonts w:ascii="Noto Sans Symbols" w:cs="Noto Sans Symbols" w:eastAsia="Noto Sans Symbols" w:hAnsi="Noto Sans Symbols"/>
+        <w:sz w:val="20"/>
+        <w:szCs w:val="20"/>
+      </w:rPr>
+    </w:lvl>
+    <w:lvl w:ilvl="6">
+      <w:start w:val="1"/>
+      <w:numFmt w:val="bullet"/>
+      <w:lvlText w:val="▪"/>
+      <w:lvlJc w:val="left"/>
+      <w:pPr>
+        <w:ind w:left="5040" w:hanging="360"/>
+      </w:pPr>
+      <w:rPr>
+        <w:rFonts w:ascii="Noto Sans Symbols" w:cs="Noto Sans Symbols" w:eastAsia="Noto Sans Symbols" w:hAnsi="Noto Sans Symbols"/>
+        <w:sz w:val="20"/>
+        <w:szCs w:val="20"/>
+      </w:rPr>
+    </w:lvl>
+    <w:lvl w:ilvl="7">
+      <w:start w:val="1"/>
+      <w:numFmt w:val="bullet"/>
+      <w:lvlText w:val="▪"/>
+      <w:lvlJc w:val="left"/>
+      <w:pPr>
+        <w:ind w:left="5760" w:hanging="360"/>
+      </w:pPr>
+      <w:rPr>
+        <w:rFonts w:ascii="Noto Sans Symbols" w:cs="Noto Sans Symbols" w:eastAsia="Noto Sans Symbols" w:hAnsi="Noto Sans Symbols"/>
+        <w:sz w:val="20"/>
+        <w:szCs w:val="20"/>
+      </w:rPr>
+    </w:lvl>
+    <w:lvl w:ilvl="8">
+      <w:start w:val="1"/>
+      <w:numFmt w:val="bullet"/>
+      <w:lvlText w:val="▪"/>
+      <w:lvlJc w:val="left"/>
+      <w:pPr>
+        <w:ind w:left="6480" w:hanging="360"/>
+      </w:pPr>
+      <w:rPr>
+        <w:rFonts w:ascii="Noto Sans Symbols" w:cs="Noto Sans Symbols" w:eastAsia="Noto Sans Symbols" w:hAnsi="Noto Sans Symbols"/>
+        <w:sz w:val="20"/>
+        <w:szCs w:val="20"/>
       </w:rPr>
     </w:lvl>
   </w:abstractNum>
@@ -2863,6 +2892,9 @@
   </w:num>
   <w:num w:numId="5">
     <w:abstractNumId w:val="5"/>
+  </w:num>
+  <w:num w:numId="6">
+    <w:abstractNumId w:val="6"/>
   </w:num>
 </w:numbering>
 </file>

</xml_diff>